<commit_message>
Fixed all the issues of Code review.
</commit_message>
<xml_diff>
--- a/my_test_doc_2020-05-14.docx
+++ b/my_test_doc_2020-05-14.docx
@@ -39,14 +39,12 @@
     <w:tbl>
       <w:tblPr>
         <w:tblW w:w="0" w:type="auto"/>
-        <w:tblBorders>
-          <w:top w:val="single"/>
-          <w:left w:val="single"/>
-          <w:bottom w:val="single"/>
-          <w:right w:val="single"/>
-          <w:insideH w:val="single"/>
-          <w:insideV w:val="single"/>
-        </w:tblBorders>
+        <w:tblCellMar>
+          <w:top w:type="dxa" w:w="50"/>
+          <w:left w:type="dxa" w:w="100"/>
+          <w:bottom w:type="dxa" w:w="50"/>
+          <w:right w:type="dxa" w:w="100"/>
+        </w:tblCellMar>
       </w:tblPr>
       <w:tr>
         <w:tc>
@@ -83,7 +81,7 @@
               <w:rPr>
                 <w:color w:val="ffffff"/>
               </w:rPr>
-              <w:t>Roll</w:t>
+              <w:t>Role</w:t>
             </w:r>
           </w:p>
         </w:tc>
@@ -137,8 +135,79 @@
               <w:t>Hardware Kent</w:t>
             </w:r>
           </w:p>
+        </w:tc>
+        <w:tc>
+          <w:tcPr>
+            <w:shd w:color="auto" w:val="clear" w:fill="dbe5f1"/>
+            <w:vAlign w:val="center"/>
+          </w:tcPr>
+          <w:p>
+            <w:r>
+              <w:t>Senior Network Architect</w:t>
+            </w:r>
+          </w:p>
+        </w:tc>
+        <w:tc>
+          <w:tcPr>
+            <w:shd w:color="auto" w:val="clear" w:fill="dbe5f1"/>
+            <w:vAlign w:val="center"/>
+          </w:tcPr>
+          <w:p>
+            <w:r>
+              <w:t>NRT</w:t>
+            </w:r>
+          </w:p>
+        </w:tc>
+        <w:tc>
+          <w:tcPr>
+            <w:shd w:color="auto" w:val="clear" w:fill="dbe5f1"/>
+            <w:vAlign w:val="center"/>
+          </w:tcPr>
+          <w:p>
+            <w:r>
+              <w:t>Manager</w:t>
+            </w:r>
+          </w:p>
+        </w:tc>
+      </w:tr>
+      <w:tr>
+        <w:tc>
+          <w:tcPr>
+            <w:shd w:color="auto" w:val="clear" w:fill="feffff"/>
+            <w:vAlign w:val="center"/>
+          </w:tcPr>
+          <w:p>
+            <w:r>
+              <w:t>Alex Adshead</w:t>
+            </w:r>
+          </w:p>
+        </w:tc>
+        <w:tc>
+          <w:tcPr>
+            <w:shd w:color="auto" w:val="clear" w:fill="feffff"/>
+            <w:vAlign w:val="center"/>
+          </w:tcPr>
+          <w:p>
+            <w:r>
+              <w:t>Senior Network Supporting Engineer</w:t>
+            </w:r>
+          </w:p>
+        </w:tc>
+        <w:tc>
+          <w:tcPr>
+            <w:shd w:color="auto" w:val="clear" w:fill="feffff"/>
+            <w:vAlign w:val="center"/>
+          </w:tcPr>
           <w:tbl/>
           <w:tbl>
+            <w:tblPr>
+              <w:tblCellMar>
+                <w:top w:type="dxa" w:w="50"/>
+                <w:left w:type="dxa" w:w="50"/>
+                <w:bottom w:type="dxa" w:w="50"/>
+                <w:right w:type="dxa" w:w="50"/>
+              </w:tblCellMar>
+            </w:tblPr>
             <w:tblPr>
               <w:tblW w:w="0" w:type="auto"/>
               <w:tblBorders>
@@ -154,14 +223,14 @@
               <w:tc>
                 <w:p>
                   <w:r>
-                    <w:t>1</w:t>
-                  </w:r>
-                </w:p>
-              </w:tc>
-              <w:tc>
-                <w:p>
-                  <w:r>
-                    <w:t>2</w:t>
+                    <w:t>Name</w:t>
+                  </w:r>
+                </w:p>
+              </w:tc>
+              <w:tc>
+                <w:p>
+                  <w:r>
+                    <w:t>Score</w:t>
                   </w:r>
                 </w:p>
               </w:tc>
@@ -170,20 +239,14 @@
               <w:tc>
                 <w:p>
                   <w:r>
-                    <w:t>3</w:t>
-                  </w:r>
-                  <w:r>
-                    <w:t>4</w:t>
-                  </w:r>
-                </w:p>
-              </w:tc>
-              <w:tc>
-                <w:p>
-                  <w:r>
-                    <w:t>3</w:t>
-                  </w:r>
-                  <w:r>
-                    <w:t>4</w:t>
+                    <w:t>Cognizant</w:t>
+                  </w:r>
+                </w:p>
+              </w:tc>
+              <w:tc>
+                <w:p>
+                  <w:r>
+                    <w:t>100</w:t>
                   </w:r>
                 </w:p>
               </w:tc>
@@ -192,94 +255,52 @@
               <w:tc>
                 <w:p>
                   <w:r>
-                    <w:t>5</w:t>
-                  </w:r>
-                  <w:r>
-                    <w:t>6</w:t>
-                  </w:r>
-                </w:p>
-              </w:tc>
-              <w:tc>
-                <w:p>
-                  <w:r>
-                    <w:t>5</w:t>
-                  </w:r>
-                  <w:r>
-                    <w:t>6</w:t>
+                    <w:t>NRT</w:t>
+                  </w:r>
+                </w:p>
+              </w:tc>
+              <w:tc>
+                <w:p>
+                  <w:r>
+                    <w:t>99</w:t>
+                  </w:r>
+                </w:p>
+              </w:tc>
+            </w:tr>
+            <w:tr>
+              <w:tc>
+                <w:p>
+                  <w:r>
+                    <w:t>Cognizant</w:t>
+                  </w:r>
+                </w:p>
+              </w:tc>
+              <w:tc>
+                <w:p>
+                  <w:r>
+                    <w:t>100</w:t>
+                  </w:r>
+                </w:p>
+              </w:tc>
+            </w:tr>
+            <w:tr>
+              <w:tc>
+                <w:p>
+                  <w:r>
+                    <w:t>NRT</w:t>
+                  </w:r>
+                </w:p>
+              </w:tc>
+              <w:tc>
+                <w:p>
+                  <w:r>
+                    <w:t>99</w:t>
                   </w:r>
                 </w:p>
               </w:tc>
             </w:tr>
           </w:tbl>
           <w:p/>
-        </w:tc>
-        <w:tc>
-          <w:tcPr>
-            <w:shd w:color="auto" w:val="clear" w:fill="dbe5f1"/>
-            <w:vAlign w:val="center"/>
-          </w:tcPr>
-          <w:p>
-            <w:r>
-              <w:t>Senior Network Architect</w:t>
-            </w:r>
-          </w:p>
-        </w:tc>
-        <w:tc>
-          <w:tcPr>
-            <w:shd w:color="auto" w:val="clear" w:fill="dbe5f1"/>
-            <w:vAlign w:val="center"/>
-          </w:tcPr>
-          <w:p>
-            <w:r>
-              <w:t>NRT</w:t>
-            </w:r>
-          </w:p>
-        </w:tc>
-        <w:tc>
-          <w:tcPr>
-            <w:shd w:color="auto" w:val="clear" w:fill="dbe5f1"/>
-            <w:vAlign w:val="center"/>
-          </w:tcPr>
-          <w:p>
-            <w:r>
-              <w:t>Manager</w:t>
-            </w:r>
-          </w:p>
-        </w:tc>
-      </w:tr>
-      <w:tr>
-        <w:tc>
-          <w:tcPr>
-            <w:shd w:color="auto" w:val="clear" w:fill="feffff"/>
-            <w:vAlign w:val="center"/>
-          </w:tcPr>
-          <w:p>
-            <w:r>
-              <w:t>Alex Adshead</w:t>
-            </w:r>
-          </w:p>
-        </w:tc>
-        <w:tc>
-          <w:tcPr>
-            <w:shd w:color="auto" w:val="clear" w:fill="feffff"/>
-            <w:vAlign w:val="center"/>
-          </w:tcPr>
-          <w:p>
-            <w:r>
-              <w:t>Senior Network Supporting Engineer</w:t>
-            </w:r>
-          </w:p>
-        </w:tc>
-        <w:tc>
-          <w:tcPr>
-            <w:shd w:color="auto" w:val="clear" w:fill="feffff"/>
-            <w:vAlign w:val="center"/>
-          </w:tcPr>
-          <w:p>
-            <w:r>
-              <w:t>NRT</w:t>
-            </w:r>
-          </w:p>
         </w:tc>
         <w:tc>
           <w:tcPr>

</xml_diff>